<commit_message>
added epic to product backlog
</commit_message>
<xml_diff>
--- a/Resources/Project Igadi.docx
+++ b/Resources/Project Igadi.docx
@@ -876,16 +876,14 @@
           <w:szCs w:val="24"/>
         </w:rPr>
       </w:pPr>
-    </w:p>
-    <w:p>
-      <w:pPr>
-        <w:spacing w:line="360" w:lineRule="auto"/>
-        <w:rPr>
-          <w:rFonts w:cstheme="minorHAnsi"/>
-          <w:sz w:val="24"/>
-          <w:szCs w:val="24"/>
-        </w:rPr>
-      </w:pPr>
+      <w:r>
+        <w:rPr>
+          <w:rFonts w:cstheme="minorHAnsi"/>
+          <w:sz w:val="24"/>
+          <w:szCs w:val="24"/>
+        </w:rPr>
+        <w:t>Patch – moestuinperk waar één soort gewas in groeit, dat wordt gebruikt voor de onderverdeling van de moestuin.</w:t>
+      </w:r>
     </w:p>
     <w:p>
       <w:pPr>
@@ -1088,18 +1086,116 @@
         <w:spacing w:line="360" w:lineRule="auto"/>
         <w:rPr>
           <w:rFonts w:cstheme="minorHAnsi"/>
-          <w:sz w:val="24"/>
-          <w:szCs w:val="24"/>
-        </w:rPr>
-      </w:pPr>
-      <w:r>
-        <w:rPr>
-          <w:rFonts w:cstheme="minorHAnsi"/>
+          <w:color w:val="7030A0"/>
+          <w:sz w:val="24"/>
+          <w:szCs w:val="24"/>
+        </w:rPr>
+      </w:pPr>
+      <w:r>
+        <w:rPr>
+          <w:rFonts w:cstheme="minorHAnsi"/>
+          <w:color w:val="7030A0"/>
+          <w:sz w:val="24"/>
+          <w:szCs w:val="24"/>
+        </w:rPr>
+        <w:t xml:space="preserve">EPIC: </w:t>
+      </w:r>
+      <w:r>
+        <w:rPr>
+          <w:rFonts w:cstheme="minorHAnsi"/>
+          <w:color w:val="7030A0"/>
           <w:sz w:val="24"/>
           <w:szCs w:val="24"/>
         </w:rPr>
         <w:t>Schematisch overzicht van takentijden van een gemeenschappelijke moestuin.</w:t>
       </w:r>
+    </w:p>
+    <w:p>
+      <w:pPr>
+        <w:pStyle w:val="Lijstalinea"/>
+        <w:spacing w:line="360" w:lineRule="auto"/>
+        <w:rPr>
+          <w:rFonts w:cstheme="minorHAnsi"/>
+          <w:sz w:val="24"/>
+          <w:szCs w:val="24"/>
+        </w:rPr>
+      </w:pPr>
+      <w:r>
+        <w:rPr>
+          <w:rFonts w:cstheme="minorHAnsi"/>
+          <w:sz w:val="24"/>
+          <w:szCs w:val="24"/>
+        </w:rPr>
+        <w:t>1: Overzicht van patches.</w:t>
+      </w:r>
+    </w:p>
+    <w:p>
+      <w:pPr>
+        <w:pStyle w:val="Lijstalinea"/>
+        <w:spacing w:line="360" w:lineRule="auto"/>
+        <w:rPr>
+          <w:rFonts w:cstheme="minorHAnsi"/>
+          <w:sz w:val="24"/>
+          <w:szCs w:val="24"/>
+        </w:rPr>
+      </w:pPr>
+      <w:r>
+        <w:rPr>
+          <w:rFonts w:cstheme="minorHAnsi"/>
+          <w:sz w:val="24"/>
+          <w:szCs w:val="24"/>
+        </w:rPr>
+        <w:t>2: Overzicht van actuele gewassen.</w:t>
+      </w:r>
+    </w:p>
+    <w:p>
+      <w:pPr>
+        <w:pStyle w:val="Lijstalinea"/>
+        <w:spacing w:line="360" w:lineRule="auto"/>
+        <w:rPr>
+          <w:rFonts w:cstheme="minorHAnsi"/>
+          <w:sz w:val="24"/>
+          <w:szCs w:val="24"/>
+        </w:rPr>
+      </w:pPr>
+      <w:r>
+        <w:rPr>
+          <w:rFonts w:cstheme="minorHAnsi"/>
+          <w:sz w:val="24"/>
+          <w:szCs w:val="24"/>
+        </w:rPr>
+        <w:t>3: Overzicht van gedane taken.</w:t>
+      </w:r>
+    </w:p>
+    <w:p>
+      <w:pPr>
+        <w:pStyle w:val="Lijstalinea"/>
+        <w:spacing w:line="360" w:lineRule="auto"/>
+        <w:rPr>
+          <w:rFonts w:cstheme="minorHAnsi"/>
+          <w:sz w:val="24"/>
+          <w:szCs w:val="24"/>
+        </w:rPr>
+      </w:pPr>
+      <w:r>
+        <w:rPr>
+          <w:rFonts w:cstheme="minorHAnsi"/>
+          <w:sz w:val="24"/>
+          <w:szCs w:val="24"/>
+        </w:rPr>
+        <w:t>4: Overzicht van actuele taken.</w:t>
+      </w:r>
+    </w:p>
+    <w:p>
+      <w:pPr>
+        <w:pStyle w:val="Lijstalinea"/>
+        <w:spacing w:line="360" w:lineRule="auto"/>
+        <w:rPr>
+          <w:rFonts w:cstheme="minorHAnsi"/>
+          <w:sz w:val="24"/>
+          <w:szCs w:val="24"/>
+        </w:rPr>
+      </w:pPr>
     </w:p>
     <w:p>
       <w:pPr>
@@ -1537,7 +1633,6 @@
           <w:sz w:val="32"/>
           <w:szCs w:val="32"/>
         </w:rPr>
-        <w:lastRenderedPageBreak/>
         <w:t xml:space="preserve">Definition of </w:t>
       </w:r>
       <w:proofErr w:type="spellStart"/>
@@ -1978,51 +2073,831 @@
           <w:szCs w:val="32"/>
           <w:lang w:val="en-GB"/>
         </w:rPr>
+        <w:t>User stories</w:t>
+      </w:r>
+    </w:p>
+    <w:p>
+      <w:pPr>
+        <w:spacing w:line="360" w:lineRule="auto"/>
+        <w:rPr>
+          <w:rFonts w:cstheme="minorHAnsi"/>
+          <w:sz w:val="24"/>
+          <w:szCs w:val="24"/>
+          <w:lang w:val="en-GB"/>
+        </w:rPr>
+      </w:pPr>
+    </w:p>
+    <w:p>
+      <w:pPr>
+        <w:spacing w:line="360" w:lineRule="auto"/>
+        <w:rPr>
+          <w:rFonts w:cstheme="minorHAnsi"/>
+          <w:sz w:val="24"/>
+          <w:szCs w:val="24"/>
+          <w:lang w:val="en-GB"/>
+        </w:rPr>
+      </w:pPr>
+      <w:r>
+        <w:rPr>
+          <w:rFonts w:cstheme="minorHAnsi"/>
+          <w:sz w:val="24"/>
+          <w:szCs w:val="24"/>
+          <w:lang w:val="en-GB"/>
+        </w:rPr>
+        <w:t xml:space="preserve">As a Admin </w:t>
+      </w:r>
+      <w:proofErr w:type="spellStart"/>
+      <w:r>
+        <w:rPr>
+          <w:rFonts w:cstheme="minorHAnsi"/>
+          <w:sz w:val="24"/>
+          <w:szCs w:val="24"/>
+          <w:lang w:val="en-GB"/>
+        </w:rPr>
+        <w:t>Beheerder</w:t>
+      </w:r>
+      <w:proofErr w:type="spellEnd"/>
+      <w:r>
+        <w:rPr>
+          <w:rFonts w:cstheme="minorHAnsi"/>
+          <w:sz w:val="24"/>
+          <w:szCs w:val="24"/>
+          <w:lang w:val="en-GB"/>
+        </w:rPr>
+        <w:t>,</w:t>
+      </w:r>
+    </w:p>
+    <w:p>
+      <w:pPr>
+        <w:spacing w:line="360" w:lineRule="auto"/>
+        <w:rPr>
+          <w:rFonts w:cstheme="minorHAnsi"/>
+          <w:sz w:val="24"/>
+          <w:szCs w:val="24"/>
+          <w:lang w:val="en-GB"/>
+        </w:rPr>
+      </w:pPr>
+      <w:r>
+        <w:rPr>
+          <w:rFonts w:cstheme="minorHAnsi"/>
+          <w:sz w:val="24"/>
+          <w:szCs w:val="24"/>
+          <w:lang w:val="en-GB"/>
+        </w:rPr>
+        <w:t xml:space="preserve">I want </w:t>
+      </w:r>
+      <w:proofErr w:type="spellStart"/>
+      <w:r>
+        <w:rPr>
+          <w:rFonts w:cstheme="minorHAnsi"/>
+          <w:sz w:val="24"/>
+          <w:szCs w:val="24"/>
+          <w:lang w:val="en-GB"/>
+        </w:rPr>
+        <w:t>UserCRUD</w:t>
+      </w:r>
+      <w:proofErr w:type="spellEnd"/>
+      <w:r>
+        <w:rPr>
+          <w:rFonts w:cstheme="minorHAnsi"/>
+          <w:sz w:val="24"/>
+          <w:szCs w:val="24"/>
+          <w:lang w:val="en-GB"/>
+        </w:rPr>
+        <w:t>,</w:t>
+      </w:r>
+    </w:p>
+    <w:p>
+      <w:pPr>
+        <w:spacing w:line="360" w:lineRule="auto"/>
+        <w:rPr>
+          <w:rFonts w:cstheme="minorHAnsi"/>
+          <w:sz w:val="24"/>
+          <w:szCs w:val="24"/>
+          <w:lang w:val="en-GB"/>
+        </w:rPr>
+      </w:pPr>
+      <w:r>
+        <w:rPr>
+          <w:rFonts w:cstheme="minorHAnsi"/>
+          <w:sz w:val="24"/>
+          <w:szCs w:val="24"/>
+          <w:lang w:val="en-GB"/>
+        </w:rPr>
+        <w:t>So I can add/update/delete users.</w:t>
+      </w:r>
+    </w:p>
+    <w:p>
+      <w:pPr>
+        <w:spacing w:line="360" w:lineRule="auto"/>
+        <w:rPr>
+          <w:rFonts w:cstheme="minorHAnsi"/>
+          <w:sz w:val="24"/>
+          <w:szCs w:val="24"/>
+          <w:lang w:val="en-GB"/>
+        </w:rPr>
+      </w:pPr>
+    </w:p>
+    <w:p>
+      <w:pPr>
+        <w:spacing w:line="360" w:lineRule="auto"/>
+        <w:rPr>
+          <w:rFonts w:cstheme="minorHAnsi"/>
+          <w:sz w:val="24"/>
+          <w:szCs w:val="24"/>
+          <w:lang w:val="en-GB"/>
+        </w:rPr>
+      </w:pPr>
+      <w:r>
+        <w:rPr>
+          <w:rFonts w:cstheme="minorHAnsi"/>
+          <w:sz w:val="24"/>
+          <w:szCs w:val="24"/>
+          <w:lang w:val="en-GB"/>
+        </w:rPr>
+        <w:t>As a gardener,</w:t>
+      </w:r>
+    </w:p>
+    <w:p>
+      <w:pPr>
+        <w:spacing w:line="360" w:lineRule="auto"/>
+        <w:rPr>
+          <w:rFonts w:cstheme="minorHAnsi"/>
+          <w:sz w:val="24"/>
+          <w:szCs w:val="24"/>
+          <w:lang w:val="en-GB"/>
+        </w:rPr>
+      </w:pPr>
+      <w:r>
+        <w:rPr>
+          <w:rFonts w:cstheme="minorHAnsi"/>
+          <w:sz w:val="24"/>
+          <w:szCs w:val="24"/>
+          <w:lang w:val="en-GB"/>
+        </w:rPr>
+        <w:t>I want to see a dynamic schedule,</w:t>
+      </w:r>
+    </w:p>
+    <w:p>
+      <w:pPr>
+        <w:spacing w:line="360" w:lineRule="auto"/>
+        <w:rPr>
+          <w:rFonts w:cstheme="minorHAnsi"/>
+          <w:sz w:val="24"/>
+          <w:szCs w:val="24"/>
+          <w:lang w:val="en-GB"/>
+        </w:rPr>
+      </w:pPr>
+      <w:r>
+        <w:rPr>
+          <w:rFonts w:cstheme="minorHAnsi"/>
+          <w:sz w:val="24"/>
+          <w:szCs w:val="24"/>
+          <w:lang w:val="en-GB"/>
+        </w:rPr>
+        <w:t xml:space="preserve">So I can see what tasks I can do and </w:t>
+      </w:r>
+      <w:proofErr w:type="spellStart"/>
+      <w:r>
+        <w:rPr>
+          <w:rFonts w:cstheme="minorHAnsi"/>
+          <w:sz w:val="24"/>
+          <w:szCs w:val="24"/>
+          <w:lang w:val="en-GB"/>
+        </w:rPr>
+        <w:t>enroll</w:t>
+      </w:r>
+      <w:proofErr w:type="spellEnd"/>
+      <w:r>
+        <w:rPr>
+          <w:rFonts w:cstheme="minorHAnsi"/>
+          <w:sz w:val="24"/>
+          <w:szCs w:val="24"/>
+          <w:lang w:val="en-GB"/>
+        </w:rPr>
+        <w:t xml:space="preserve"> for the task.</w:t>
+      </w:r>
+    </w:p>
+    <w:p>
+      <w:pPr>
+        <w:spacing w:line="360" w:lineRule="auto"/>
+        <w:rPr>
+          <w:rFonts w:cstheme="minorHAnsi"/>
+          <w:sz w:val="24"/>
+          <w:szCs w:val="24"/>
+          <w:lang w:val="en-GB"/>
+        </w:rPr>
+      </w:pPr>
+    </w:p>
+    <w:p>
+      <w:pPr>
+        <w:spacing w:line="360" w:lineRule="auto"/>
+        <w:rPr>
+          <w:rFonts w:cstheme="minorHAnsi"/>
+          <w:sz w:val="24"/>
+          <w:szCs w:val="24"/>
+          <w:lang w:val="en-GB"/>
+        </w:rPr>
+      </w:pPr>
+      <w:r>
+        <w:rPr>
+          <w:rFonts w:cstheme="minorHAnsi"/>
+          <w:sz w:val="24"/>
+          <w:szCs w:val="24"/>
+          <w:lang w:val="en-GB"/>
+        </w:rPr>
+        <w:t>As a gardener,</w:t>
+      </w:r>
+    </w:p>
+    <w:p>
+      <w:pPr>
+        <w:spacing w:line="360" w:lineRule="auto"/>
+        <w:rPr>
+          <w:rFonts w:cstheme="minorHAnsi"/>
+          <w:sz w:val="24"/>
+          <w:szCs w:val="24"/>
+          <w:lang w:val="en-GB"/>
+        </w:rPr>
+      </w:pPr>
+      <w:r>
+        <w:rPr>
+          <w:rFonts w:cstheme="minorHAnsi"/>
+          <w:sz w:val="24"/>
+          <w:szCs w:val="24"/>
+          <w:lang w:val="en-GB"/>
+        </w:rPr>
+        <w:t>I want to keep track of tasks done by me,</w:t>
+      </w:r>
+    </w:p>
+    <w:p>
+      <w:pPr>
+        <w:spacing w:line="360" w:lineRule="auto"/>
+        <w:rPr>
+          <w:rFonts w:cstheme="minorHAnsi"/>
+          <w:sz w:val="24"/>
+          <w:szCs w:val="24"/>
+          <w:lang w:val="en-GB"/>
+        </w:rPr>
+      </w:pPr>
+      <w:r>
+        <w:rPr>
+          <w:rFonts w:cstheme="minorHAnsi"/>
+          <w:sz w:val="24"/>
+          <w:szCs w:val="24"/>
+          <w:lang w:val="en-GB"/>
+        </w:rPr>
+        <w:t>So I can know what I “earn”.</w:t>
+      </w:r>
+    </w:p>
+    <w:p>
+      <w:pPr>
+        <w:spacing w:line="360" w:lineRule="auto"/>
+        <w:rPr>
+          <w:rFonts w:cstheme="minorHAnsi"/>
+          <w:sz w:val="24"/>
+          <w:szCs w:val="24"/>
+          <w:lang w:val="en-GB"/>
+        </w:rPr>
+      </w:pPr>
+    </w:p>
+    <w:p>
+      <w:pPr>
+        <w:spacing w:line="360" w:lineRule="auto"/>
+        <w:rPr>
+          <w:rFonts w:cstheme="minorHAnsi"/>
+          <w:sz w:val="24"/>
+          <w:szCs w:val="24"/>
+          <w:lang w:val="en-GB"/>
+        </w:rPr>
+      </w:pPr>
+      <w:r>
+        <w:rPr>
+          <w:rFonts w:cstheme="minorHAnsi"/>
+          <w:sz w:val="24"/>
+          <w:szCs w:val="24"/>
+          <w:lang w:val="en-GB"/>
+        </w:rPr>
+        <w:t>As a gardener,</w:t>
+      </w:r>
+    </w:p>
+    <w:p>
+      <w:pPr>
+        <w:spacing w:line="360" w:lineRule="auto"/>
+        <w:rPr>
+          <w:rFonts w:cstheme="minorHAnsi"/>
+          <w:sz w:val="24"/>
+          <w:szCs w:val="24"/>
+          <w:lang w:val="en-GB"/>
+        </w:rPr>
+      </w:pPr>
+      <w:r>
+        <w:rPr>
+          <w:rFonts w:cstheme="minorHAnsi"/>
+          <w:sz w:val="24"/>
+          <w:szCs w:val="24"/>
+          <w:lang w:val="en-GB"/>
+        </w:rPr>
+        <w:t>I want to be able to give feedback on what to plant next,</w:t>
+      </w:r>
+    </w:p>
+    <w:p>
+      <w:pPr>
+        <w:spacing w:line="360" w:lineRule="auto"/>
+        <w:rPr>
+          <w:rFonts w:cstheme="minorHAnsi"/>
+          <w:sz w:val="24"/>
+          <w:szCs w:val="24"/>
+          <w:lang w:val="en-GB"/>
+        </w:rPr>
+      </w:pPr>
+      <w:r>
+        <w:rPr>
+          <w:rFonts w:cstheme="minorHAnsi"/>
+          <w:sz w:val="24"/>
+          <w:szCs w:val="24"/>
+          <w:lang w:val="en-GB"/>
+        </w:rPr>
+        <w:t>So I can contribute to the crop rotation.</w:t>
+      </w:r>
+    </w:p>
+    <w:p>
+      <w:pPr>
+        <w:spacing w:line="360" w:lineRule="auto"/>
+        <w:rPr>
+          <w:rFonts w:cstheme="minorHAnsi"/>
+          <w:sz w:val="24"/>
+          <w:szCs w:val="24"/>
+          <w:lang w:val="en-GB"/>
+        </w:rPr>
+      </w:pPr>
+    </w:p>
+    <w:p>
+      <w:pPr>
+        <w:spacing w:line="360" w:lineRule="auto"/>
+        <w:rPr>
+          <w:rFonts w:cstheme="minorHAnsi"/>
+          <w:sz w:val="24"/>
+          <w:szCs w:val="24"/>
+          <w:lang w:val="en-GB"/>
+        </w:rPr>
+      </w:pPr>
+      <w:r>
+        <w:rPr>
+          <w:rFonts w:cstheme="minorHAnsi"/>
+          <w:sz w:val="24"/>
+          <w:szCs w:val="24"/>
+          <w:lang w:val="en-GB"/>
+        </w:rPr>
+        <w:t>As a gardener,</w:t>
+      </w:r>
+    </w:p>
+    <w:p>
+      <w:pPr>
+        <w:spacing w:line="360" w:lineRule="auto"/>
+        <w:rPr>
+          <w:rFonts w:cstheme="minorHAnsi"/>
+          <w:sz w:val="24"/>
+          <w:szCs w:val="24"/>
+          <w:lang w:val="en-GB"/>
+        </w:rPr>
+      </w:pPr>
+      <w:r>
+        <w:rPr>
+          <w:rFonts w:cstheme="minorHAnsi"/>
+          <w:sz w:val="24"/>
+          <w:szCs w:val="24"/>
+          <w:lang w:val="en-GB"/>
+        </w:rPr>
         <w:lastRenderedPageBreak/>
-        <w:t>User stories</w:t>
-      </w:r>
-    </w:p>
-    <w:p>
-      <w:pPr>
-        <w:spacing w:line="360" w:lineRule="auto"/>
-        <w:rPr>
-          <w:rFonts w:cstheme="minorHAnsi"/>
-          <w:sz w:val="24"/>
-          <w:szCs w:val="24"/>
-          <w:lang w:val="en-GB"/>
-        </w:rPr>
-      </w:pPr>
-    </w:p>
-    <w:p>
-      <w:pPr>
-        <w:spacing w:line="360" w:lineRule="auto"/>
-        <w:rPr>
-          <w:rFonts w:cstheme="minorHAnsi"/>
-          <w:sz w:val="24"/>
-          <w:szCs w:val="24"/>
-          <w:lang w:val="en-GB"/>
-        </w:rPr>
-      </w:pPr>
-      <w:r>
-        <w:rPr>
-          <w:rFonts w:cstheme="minorHAnsi"/>
-          <w:sz w:val="24"/>
-          <w:szCs w:val="24"/>
-          <w:lang w:val="en-GB"/>
-        </w:rPr>
-        <w:t xml:space="preserve">As a Admin </w:t>
-      </w:r>
-      <w:proofErr w:type="spellStart"/>
-      <w:r>
-        <w:rPr>
-          <w:rFonts w:cstheme="minorHAnsi"/>
-          <w:sz w:val="24"/>
-          <w:szCs w:val="24"/>
-          <w:lang w:val="en-GB"/>
-        </w:rPr>
-        <w:t>Beheerder</w:t>
-      </w:r>
-      <w:proofErr w:type="spellEnd"/>
+        <w:t xml:space="preserve">I want a plant information overview(wiki), </w:t>
+      </w:r>
+    </w:p>
+    <w:p>
+      <w:pPr>
+        <w:spacing w:line="360" w:lineRule="auto"/>
+        <w:rPr>
+          <w:rFonts w:cstheme="minorHAnsi"/>
+          <w:sz w:val="24"/>
+          <w:szCs w:val="24"/>
+          <w:lang w:val="en-GB"/>
+        </w:rPr>
+      </w:pPr>
+      <w:r>
+        <w:rPr>
+          <w:rFonts w:cstheme="minorHAnsi"/>
+          <w:sz w:val="24"/>
+          <w:szCs w:val="24"/>
+          <w:lang w:val="en-GB"/>
+        </w:rPr>
+        <w:t xml:space="preserve">So I can learn about plants and know what to do and when. </w:t>
+      </w:r>
+    </w:p>
+    <w:p>
+      <w:pPr>
+        <w:spacing w:line="360" w:lineRule="auto"/>
+        <w:rPr>
+          <w:rFonts w:cstheme="minorHAnsi"/>
+          <w:sz w:val="24"/>
+          <w:szCs w:val="24"/>
+          <w:lang w:val="en-GB"/>
+        </w:rPr>
+      </w:pPr>
+    </w:p>
+    <w:p>
+      <w:pPr>
+        <w:spacing w:line="360" w:lineRule="auto"/>
+        <w:rPr>
+          <w:rFonts w:cstheme="minorHAnsi"/>
+          <w:sz w:val="24"/>
+          <w:szCs w:val="24"/>
+          <w:lang w:val="en-GB"/>
+        </w:rPr>
+      </w:pPr>
+      <w:r>
+        <w:rPr>
+          <w:rFonts w:cstheme="minorHAnsi"/>
+          <w:sz w:val="24"/>
+          <w:szCs w:val="24"/>
+          <w:lang w:val="en-GB"/>
+        </w:rPr>
+        <w:t xml:space="preserve">As a garden manager, </w:t>
+      </w:r>
+    </w:p>
+    <w:p>
+      <w:pPr>
+        <w:spacing w:line="360" w:lineRule="auto"/>
+        <w:rPr>
+          <w:rFonts w:cstheme="minorHAnsi"/>
+          <w:sz w:val="24"/>
+          <w:szCs w:val="24"/>
+          <w:lang w:val="en-GB"/>
+        </w:rPr>
+      </w:pPr>
+      <w:r>
+        <w:rPr>
+          <w:rFonts w:cstheme="minorHAnsi"/>
+          <w:sz w:val="24"/>
+          <w:szCs w:val="24"/>
+          <w:lang w:val="en-GB"/>
+        </w:rPr>
+        <w:t>I want a sowing overview,</w:t>
+      </w:r>
+    </w:p>
+    <w:p>
+      <w:pPr>
+        <w:spacing w:line="360" w:lineRule="auto"/>
+        <w:rPr>
+          <w:rFonts w:cstheme="minorHAnsi"/>
+          <w:sz w:val="24"/>
+          <w:szCs w:val="24"/>
+          <w:lang w:val="en-GB"/>
+        </w:rPr>
+      </w:pPr>
+      <w:r>
+        <w:rPr>
+          <w:rFonts w:cstheme="minorHAnsi"/>
+          <w:sz w:val="24"/>
+          <w:szCs w:val="24"/>
+          <w:lang w:val="en-GB"/>
+        </w:rPr>
+        <w:t xml:space="preserve">So I can plant new plant beds. </w:t>
+      </w:r>
+    </w:p>
+    <w:p>
+      <w:pPr>
+        <w:spacing w:line="360" w:lineRule="auto"/>
+        <w:rPr>
+          <w:rFonts w:cstheme="minorHAnsi"/>
+          <w:sz w:val="24"/>
+          <w:szCs w:val="24"/>
+          <w:lang w:val="en-GB"/>
+        </w:rPr>
+      </w:pPr>
+    </w:p>
+    <w:p>
+      <w:pPr>
+        <w:spacing w:line="360" w:lineRule="auto"/>
+        <w:rPr>
+          <w:rFonts w:cstheme="minorHAnsi"/>
+          <w:sz w:val="24"/>
+          <w:szCs w:val="24"/>
+          <w:lang w:val="en-GB"/>
+        </w:rPr>
+      </w:pPr>
+      <w:r>
+        <w:rPr>
+          <w:rFonts w:cstheme="minorHAnsi"/>
+          <w:sz w:val="24"/>
+          <w:szCs w:val="24"/>
+          <w:lang w:val="en-GB"/>
+        </w:rPr>
+        <w:t>As a garden manager,</w:t>
+      </w:r>
+    </w:p>
+    <w:p>
+      <w:pPr>
+        <w:spacing w:line="360" w:lineRule="auto"/>
+        <w:rPr>
+          <w:rFonts w:cstheme="minorHAnsi"/>
+          <w:sz w:val="24"/>
+          <w:szCs w:val="24"/>
+          <w:lang w:val="en-GB"/>
+        </w:rPr>
+      </w:pPr>
+      <w:r>
+        <w:rPr>
+          <w:rFonts w:cstheme="minorHAnsi"/>
+          <w:sz w:val="24"/>
+          <w:szCs w:val="24"/>
+          <w:lang w:val="en-GB"/>
+        </w:rPr>
+        <w:t>I want to manage return per gardener,</w:t>
+      </w:r>
+    </w:p>
+    <w:p>
+      <w:pPr>
+        <w:spacing w:line="360" w:lineRule="auto"/>
+        <w:rPr>
+          <w:rFonts w:cstheme="minorHAnsi"/>
+          <w:sz w:val="24"/>
+          <w:szCs w:val="24"/>
+          <w:lang w:val="en-GB"/>
+        </w:rPr>
+      </w:pPr>
+      <w:r>
+        <w:rPr>
+          <w:rFonts w:cstheme="minorHAnsi"/>
+          <w:sz w:val="24"/>
+          <w:szCs w:val="24"/>
+          <w:lang w:val="en-GB"/>
+        </w:rPr>
+        <w:t xml:space="preserve">So I can give people what they earned. </w:t>
+      </w:r>
+    </w:p>
+    <w:p>
+      <w:pPr>
+        <w:spacing w:line="360" w:lineRule="auto"/>
+        <w:rPr>
+          <w:rFonts w:cstheme="minorHAnsi"/>
+          <w:sz w:val="24"/>
+          <w:szCs w:val="24"/>
+          <w:lang w:val="en-GB"/>
+        </w:rPr>
+      </w:pPr>
+    </w:p>
+    <w:p>
+      <w:pPr>
+        <w:spacing w:line="360" w:lineRule="auto"/>
+        <w:rPr>
+          <w:rFonts w:cstheme="minorHAnsi"/>
+          <w:sz w:val="24"/>
+          <w:szCs w:val="24"/>
+          <w:lang w:val="en-GB"/>
+        </w:rPr>
+      </w:pPr>
+      <w:r>
+        <w:rPr>
+          <w:rFonts w:cstheme="minorHAnsi"/>
+          <w:sz w:val="24"/>
+          <w:szCs w:val="24"/>
+          <w:lang w:val="en-GB"/>
+        </w:rPr>
+        <w:t>As a garden manager,</w:t>
+      </w:r>
+    </w:p>
+    <w:p>
+      <w:pPr>
+        <w:spacing w:line="360" w:lineRule="auto"/>
+        <w:rPr>
+          <w:rFonts w:cstheme="minorHAnsi"/>
+          <w:sz w:val="24"/>
+          <w:szCs w:val="24"/>
+          <w:lang w:val="en-GB"/>
+        </w:rPr>
+      </w:pPr>
+      <w:r>
+        <w:rPr>
+          <w:rFonts w:cstheme="minorHAnsi"/>
+          <w:sz w:val="24"/>
+          <w:szCs w:val="24"/>
+          <w:lang w:val="en-GB"/>
+        </w:rPr>
+        <w:t>I want to assign plants,</w:t>
+      </w:r>
+    </w:p>
+    <w:p>
+      <w:pPr>
+        <w:spacing w:line="360" w:lineRule="auto"/>
+        <w:rPr>
+          <w:rFonts w:cstheme="minorHAnsi"/>
+          <w:sz w:val="24"/>
+          <w:szCs w:val="24"/>
+          <w:lang w:val="en-GB"/>
+        </w:rPr>
+      </w:pPr>
+      <w:r>
+        <w:rPr>
+          <w:rFonts w:cstheme="minorHAnsi"/>
+          <w:sz w:val="24"/>
+          <w:szCs w:val="24"/>
+          <w:lang w:val="en-GB"/>
+        </w:rPr>
+        <w:t>So I can select what grows where.</w:t>
+      </w:r>
+    </w:p>
+    <w:p>
+      <w:pPr>
+        <w:spacing w:line="360" w:lineRule="auto"/>
+        <w:rPr>
+          <w:rFonts w:cstheme="minorHAnsi"/>
+          <w:sz w:val="24"/>
+          <w:szCs w:val="24"/>
+          <w:lang w:val="en-GB"/>
+        </w:rPr>
+      </w:pPr>
+    </w:p>
+    <w:p>
+      <w:pPr>
+        <w:spacing w:line="360" w:lineRule="auto"/>
+        <w:rPr>
+          <w:rFonts w:cstheme="minorHAnsi"/>
+          <w:sz w:val="24"/>
+          <w:szCs w:val="24"/>
+          <w:lang w:val="en-GB"/>
+        </w:rPr>
+      </w:pPr>
+      <w:r>
+        <w:rPr>
+          <w:rFonts w:cstheme="minorHAnsi"/>
+          <w:sz w:val="24"/>
+          <w:szCs w:val="24"/>
+          <w:lang w:val="en-GB"/>
+        </w:rPr>
+        <w:t>As a garden manager,</w:t>
+      </w:r>
+    </w:p>
+    <w:p>
+      <w:pPr>
+        <w:spacing w:line="360" w:lineRule="auto"/>
+        <w:rPr>
+          <w:rFonts w:cstheme="minorHAnsi"/>
+          <w:sz w:val="24"/>
+          <w:szCs w:val="24"/>
+          <w:lang w:val="en-GB"/>
+        </w:rPr>
+      </w:pPr>
+      <w:r>
+        <w:rPr>
+          <w:rFonts w:cstheme="minorHAnsi"/>
+          <w:sz w:val="24"/>
+          <w:szCs w:val="24"/>
+          <w:lang w:val="en-GB"/>
+        </w:rPr>
+        <w:t>I want to see an overview of the garden,</w:t>
+      </w:r>
+    </w:p>
+    <w:p>
+      <w:pPr>
+        <w:spacing w:line="360" w:lineRule="auto"/>
+        <w:rPr>
+          <w:rFonts w:cstheme="minorHAnsi"/>
+          <w:sz w:val="24"/>
+          <w:szCs w:val="24"/>
+          <w:lang w:val="en-GB"/>
+        </w:rPr>
+      </w:pPr>
+      <w:r>
+        <w:rPr>
+          <w:rFonts w:cstheme="minorHAnsi"/>
+          <w:sz w:val="24"/>
+          <w:szCs w:val="24"/>
+          <w:lang w:val="en-GB"/>
+        </w:rPr>
+        <w:t>So I can keep track of the plant progress.</w:t>
+      </w:r>
+    </w:p>
+    <w:p>
+      <w:pPr>
+        <w:spacing w:line="360" w:lineRule="auto"/>
+        <w:rPr>
+          <w:rFonts w:cstheme="minorHAnsi"/>
+          <w:sz w:val="24"/>
+          <w:szCs w:val="24"/>
+          <w:lang w:val="en-GB"/>
+        </w:rPr>
+      </w:pPr>
+    </w:p>
+    <w:p>
+      <w:pPr>
+        <w:spacing w:line="360" w:lineRule="auto"/>
+        <w:rPr>
+          <w:rFonts w:cstheme="minorHAnsi"/>
+          <w:sz w:val="24"/>
+          <w:szCs w:val="24"/>
+          <w:lang w:val="en-GB"/>
+        </w:rPr>
+      </w:pPr>
+      <w:r>
+        <w:rPr>
+          <w:rFonts w:cstheme="minorHAnsi"/>
+          <w:sz w:val="24"/>
+          <w:szCs w:val="24"/>
+          <w:lang w:val="en-GB"/>
+        </w:rPr>
+        <w:t xml:space="preserve">As a garden manager, </w:t>
+      </w:r>
+    </w:p>
+    <w:p>
+      <w:pPr>
+        <w:spacing w:line="360" w:lineRule="auto"/>
+        <w:rPr>
+          <w:rFonts w:cstheme="minorHAnsi"/>
+          <w:sz w:val="24"/>
+          <w:szCs w:val="24"/>
+          <w:lang w:val="en-GB"/>
+        </w:rPr>
+      </w:pPr>
+      <w:r>
+        <w:rPr>
+          <w:rFonts w:cstheme="minorHAnsi"/>
+          <w:sz w:val="24"/>
+          <w:szCs w:val="24"/>
+          <w:lang w:val="en-GB"/>
+        </w:rPr>
+        <w:t>I want to be able to add custom tasks,</w:t>
+      </w:r>
+    </w:p>
+    <w:p>
+      <w:pPr>
+        <w:spacing w:line="360" w:lineRule="auto"/>
+        <w:rPr>
+          <w:rFonts w:cstheme="minorHAnsi"/>
+          <w:sz w:val="24"/>
+          <w:szCs w:val="24"/>
+          <w:lang w:val="en-GB"/>
+        </w:rPr>
+      </w:pPr>
+      <w:r>
+        <w:rPr>
+          <w:rFonts w:cstheme="minorHAnsi"/>
+          <w:sz w:val="24"/>
+          <w:szCs w:val="24"/>
+          <w:lang w:val="en-GB"/>
+        </w:rPr>
+        <w:t xml:space="preserve">So I can fill in gaps between regular tasks. </w:t>
+      </w:r>
+    </w:p>
+    <w:p>
+      <w:pPr>
+        <w:spacing w:line="360" w:lineRule="auto"/>
+        <w:rPr>
+          <w:rFonts w:cstheme="minorHAnsi"/>
+          <w:sz w:val="24"/>
+          <w:szCs w:val="24"/>
+          <w:lang w:val="en-GB"/>
+        </w:rPr>
+      </w:pPr>
+    </w:p>
+    <w:p>
+      <w:pPr>
+        <w:spacing w:line="360" w:lineRule="auto"/>
+        <w:rPr>
+          <w:rFonts w:cstheme="minorHAnsi"/>
+          <w:sz w:val="24"/>
+          <w:szCs w:val="24"/>
+          <w:lang w:val="en-GB"/>
+        </w:rPr>
+      </w:pPr>
+      <w:r>
+        <w:rPr>
+          <w:rFonts w:cstheme="minorHAnsi"/>
+          <w:sz w:val="24"/>
+          <w:szCs w:val="24"/>
+          <w:lang w:val="en-GB"/>
+        </w:rPr>
+        <w:lastRenderedPageBreak/>
+        <w:t>As a gardener,</w:t>
+      </w:r>
+    </w:p>
+    <w:p>
+      <w:pPr>
+        <w:spacing w:line="360" w:lineRule="auto"/>
+        <w:rPr>
+          <w:rFonts w:cstheme="minorHAnsi"/>
+          <w:sz w:val="24"/>
+          <w:szCs w:val="24"/>
+          <w:lang w:val="en-GB"/>
+        </w:rPr>
+      </w:pPr>
+      <w:r>
+        <w:rPr>
+          <w:rFonts w:cstheme="minorHAnsi"/>
+          <w:sz w:val="24"/>
+          <w:szCs w:val="24"/>
+          <w:lang w:val="en-GB"/>
+        </w:rPr>
+        <w:t>I want to be able to given feedback on what to plant next</w:t>
+      </w:r>
       <w:r>
         <w:rPr>
           <w:rFonts w:cstheme="minorHAnsi"/>
@@ -2050,786 +2925,6 @@
           <w:szCs w:val="24"/>
           <w:lang w:val="en-GB"/>
         </w:rPr>
-        <w:t xml:space="preserve">I want </w:t>
-      </w:r>
-      <w:proofErr w:type="spellStart"/>
-      <w:r>
-        <w:rPr>
-          <w:rFonts w:cstheme="minorHAnsi"/>
-          <w:sz w:val="24"/>
-          <w:szCs w:val="24"/>
-          <w:lang w:val="en-GB"/>
-        </w:rPr>
-        <w:t>UserCRUD</w:t>
-      </w:r>
-      <w:proofErr w:type="spellEnd"/>
-      <w:r>
-        <w:rPr>
-          <w:rFonts w:cstheme="minorHAnsi"/>
-          <w:sz w:val="24"/>
-          <w:szCs w:val="24"/>
-          <w:lang w:val="en-GB"/>
-        </w:rPr>
-        <w:t>,</w:t>
-      </w:r>
-    </w:p>
-    <w:p>
-      <w:pPr>
-        <w:spacing w:line="360" w:lineRule="auto"/>
-        <w:rPr>
-          <w:rFonts w:cstheme="minorHAnsi"/>
-          <w:sz w:val="24"/>
-          <w:szCs w:val="24"/>
-          <w:lang w:val="en-GB"/>
-        </w:rPr>
-      </w:pPr>
-      <w:r>
-        <w:rPr>
-          <w:rFonts w:cstheme="minorHAnsi"/>
-          <w:sz w:val="24"/>
-          <w:szCs w:val="24"/>
-          <w:lang w:val="en-GB"/>
-        </w:rPr>
-        <w:t>So I can add/update/delete users.</w:t>
-      </w:r>
-    </w:p>
-    <w:p>
-      <w:pPr>
-        <w:spacing w:line="360" w:lineRule="auto"/>
-        <w:rPr>
-          <w:rFonts w:cstheme="minorHAnsi"/>
-          <w:sz w:val="24"/>
-          <w:szCs w:val="24"/>
-          <w:lang w:val="en-GB"/>
-        </w:rPr>
-      </w:pPr>
-    </w:p>
-    <w:p>
-      <w:pPr>
-        <w:spacing w:line="360" w:lineRule="auto"/>
-        <w:rPr>
-          <w:rFonts w:cstheme="minorHAnsi"/>
-          <w:sz w:val="24"/>
-          <w:szCs w:val="24"/>
-          <w:lang w:val="en-GB"/>
-        </w:rPr>
-      </w:pPr>
-      <w:r>
-        <w:rPr>
-          <w:rFonts w:cstheme="minorHAnsi"/>
-          <w:sz w:val="24"/>
-          <w:szCs w:val="24"/>
-          <w:lang w:val="en-GB"/>
-        </w:rPr>
-        <w:t>As a gardener,</w:t>
-      </w:r>
-    </w:p>
-    <w:p>
-      <w:pPr>
-        <w:spacing w:line="360" w:lineRule="auto"/>
-        <w:rPr>
-          <w:rFonts w:cstheme="minorHAnsi"/>
-          <w:sz w:val="24"/>
-          <w:szCs w:val="24"/>
-          <w:lang w:val="en-GB"/>
-        </w:rPr>
-      </w:pPr>
-      <w:r>
-        <w:rPr>
-          <w:rFonts w:cstheme="minorHAnsi"/>
-          <w:sz w:val="24"/>
-          <w:szCs w:val="24"/>
-          <w:lang w:val="en-GB"/>
-        </w:rPr>
-        <w:t>I want to see a dynamic schedule,</w:t>
-      </w:r>
-    </w:p>
-    <w:p>
-      <w:pPr>
-        <w:spacing w:line="360" w:lineRule="auto"/>
-        <w:rPr>
-          <w:rFonts w:cstheme="minorHAnsi"/>
-          <w:sz w:val="24"/>
-          <w:szCs w:val="24"/>
-          <w:lang w:val="en-GB"/>
-        </w:rPr>
-      </w:pPr>
-      <w:r>
-        <w:rPr>
-          <w:rFonts w:cstheme="minorHAnsi"/>
-          <w:sz w:val="24"/>
-          <w:szCs w:val="24"/>
-          <w:lang w:val="en-GB"/>
-        </w:rPr>
-        <w:t xml:space="preserve">So I can see what tasks I can do and </w:t>
-      </w:r>
-      <w:proofErr w:type="spellStart"/>
-      <w:r>
-        <w:rPr>
-          <w:rFonts w:cstheme="minorHAnsi"/>
-          <w:sz w:val="24"/>
-          <w:szCs w:val="24"/>
-          <w:lang w:val="en-GB"/>
-        </w:rPr>
-        <w:t>enroll</w:t>
-      </w:r>
-      <w:proofErr w:type="spellEnd"/>
-      <w:r>
-        <w:rPr>
-          <w:rFonts w:cstheme="minorHAnsi"/>
-          <w:sz w:val="24"/>
-          <w:szCs w:val="24"/>
-          <w:lang w:val="en-GB"/>
-        </w:rPr>
-        <w:t xml:space="preserve"> for the task.</w:t>
-      </w:r>
-    </w:p>
-    <w:p>
-      <w:pPr>
-        <w:spacing w:line="360" w:lineRule="auto"/>
-        <w:rPr>
-          <w:rFonts w:cstheme="minorHAnsi"/>
-          <w:sz w:val="24"/>
-          <w:szCs w:val="24"/>
-          <w:lang w:val="en-GB"/>
-        </w:rPr>
-      </w:pPr>
-    </w:p>
-    <w:p>
-      <w:pPr>
-        <w:spacing w:line="360" w:lineRule="auto"/>
-        <w:rPr>
-          <w:rFonts w:cstheme="minorHAnsi"/>
-          <w:sz w:val="24"/>
-          <w:szCs w:val="24"/>
-          <w:lang w:val="en-GB"/>
-        </w:rPr>
-      </w:pPr>
-      <w:r>
-        <w:rPr>
-          <w:rFonts w:cstheme="minorHAnsi"/>
-          <w:sz w:val="24"/>
-          <w:szCs w:val="24"/>
-          <w:lang w:val="en-GB"/>
-        </w:rPr>
-        <w:t>As a gardener,</w:t>
-      </w:r>
-    </w:p>
-    <w:p>
-      <w:pPr>
-        <w:spacing w:line="360" w:lineRule="auto"/>
-        <w:rPr>
-          <w:rFonts w:cstheme="minorHAnsi"/>
-          <w:sz w:val="24"/>
-          <w:szCs w:val="24"/>
-          <w:lang w:val="en-GB"/>
-        </w:rPr>
-      </w:pPr>
-      <w:r>
-        <w:rPr>
-          <w:rFonts w:cstheme="minorHAnsi"/>
-          <w:sz w:val="24"/>
-          <w:szCs w:val="24"/>
-          <w:lang w:val="en-GB"/>
-        </w:rPr>
-        <w:t>I want to keep track of tasks done by me,</w:t>
-      </w:r>
-    </w:p>
-    <w:p>
-      <w:pPr>
-        <w:spacing w:line="360" w:lineRule="auto"/>
-        <w:rPr>
-          <w:rFonts w:cstheme="minorHAnsi"/>
-          <w:sz w:val="24"/>
-          <w:szCs w:val="24"/>
-          <w:lang w:val="en-GB"/>
-        </w:rPr>
-      </w:pPr>
-      <w:r>
-        <w:rPr>
-          <w:rFonts w:cstheme="minorHAnsi"/>
-          <w:sz w:val="24"/>
-          <w:szCs w:val="24"/>
-          <w:lang w:val="en-GB"/>
-        </w:rPr>
-        <w:t>So I can know what I “earn”.</w:t>
-      </w:r>
-    </w:p>
-    <w:p>
-      <w:pPr>
-        <w:spacing w:line="360" w:lineRule="auto"/>
-        <w:rPr>
-          <w:rFonts w:cstheme="minorHAnsi"/>
-          <w:sz w:val="24"/>
-          <w:szCs w:val="24"/>
-          <w:lang w:val="en-GB"/>
-        </w:rPr>
-      </w:pPr>
-    </w:p>
-    <w:p>
-      <w:pPr>
-        <w:spacing w:line="360" w:lineRule="auto"/>
-        <w:rPr>
-          <w:rFonts w:cstheme="minorHAnsi"/>
-          <w:sz w:val="24"/>
-          <w:szCs w:val="24"/>
-          <w:lang w:val="en-GB"/>
-        </w:rPr>
-      </w:pPr>
-      <w:r>
-        <w:rPr>
-          <w:rFonts w:cstheme="minorHAnsi"/>
-          <w:sz w:val="24"/>
-          <w:szCs w:val="24"/>
-          <w:lang w:val="en-GB"/>
-        </w:rPr>
-        <w:t>As a gardener,</w:t>
-      </w:r>
-    </w:p>
-    <w:p>
-      <w:pPr>
-        <w:spacing w:line="360" w:lineRule="auto"/>
-        <w:rPr>
-          <w:rFonts w:cstheme="minorHAnsi"/>
-          <w:sz w:val="24"/>
-          <w:szCs w:val="24"/>
-          <w:lang w:val="en-GB"/>
-        </w:rPr>
-      </w:pPr>
-      <w:r>
-        <w:rPr>
-          <w:rFonts w:cstheme="minorHAnsi"/>
-          <w:sz w:val="24"/>
-          <w:szCs w:val="24"/>
-          <w:lang w:val="en-GB"/>
-        </w:rPr>
-        <w:t>I want to be able to give feedback on what to plant next,</w:t>
-      </w:r>
-    </w:p>
-    <w:p>
-      <w:pPr>
-        <w:spacing w:line="360" w:lineRule="auto"/>
-        <w:rPr>
-          <w:rFonts w:cstheme="minorHAnsi"/>
-          <w:sz w:val="24"/>
-          <w:szCs w:val="24"/>
-          <w:lang w:val="en-GB"/>
-        </w:rPr>
-      </w:pPr>
-      <w:r>
-        <w:rPr>
-          <w:rFonts w:cstheme="minorHAnsi"/>
-          <w:sz w:val="24"/>
-          <w:szCs w:val="24"/>
-          <w:lang w:val="en-GB"/>
-        </w:rPr>
-        <w:t>So I can contribute to the crop rotation.</w:t>
-      </w:r>
-    </w:p>
-    <w:p>
-      <w:pPr>
-        <w:spacing w:line="360" w:lineRule="auto"/>
-        <w:rPr>
-          <w:rFonts w:cstheme="minorHAnsi"/>
-          <w:sz w:val="24"/>
-          <w:szCs w:val="24"/>
-          <w:lang w:val="en-GB"/>
-        </w:rPr>
-      </w:pPr>
-    </w:p>
-    <w:p>
-      <w:pPr>
-        <w:spacing w:line="360" w:lineRule="auto"/>
-        <w:rPr>
-          <w:rFonts w:cstheme="minorHAnsi"/>
-          <w:sz w:val="24"/>
-          <w:szCs w:val="24"/>
-          <w:lang w:val="en-GB"/>
-        </w:rPr>
-      </w:pPr>
-      <w:r>
-        <w:rPr>
-          <w:rFonts w:cstheme="minorHAnsi"/>
-          <w:sz w:val="24"/>
-          <w:szCs w:val="24"/>
-          <w:lang w:val="en-GB"/>
-        </w:rPr>
-        <w:t>As a gardener,</w:t>
-      </w:r>
-    </w:p>
-    <w:p>
-      <w:pPr>
-        <w:spacing w:line="360" w:lineRule="auto"/>
-        <w:rPr>
-          <w:rFonts w:cstheme="minorHAnsi"/>
-          <w:sz w:val="24"/>
-          <w:szCs w:val="24"/>
-          <w:lang w:val="en-GB"/>
-        </w:rPr>
-      </w:pPr>
-      <w:r>
-        <w:rPr>
-          <w:rFonts w:cstheme="minorHAnsi"/>
-          <w:sz w:val="24"/>
-          <w:szCs w:val="24"/>
-          <w:lang w:val="en-GB"/>
-        </w:rPr>
-        <w:t xml:space="preserve">I want a plant information overview(wiki), </w:t>
-      </w:r>
-    </w:p>
-    <w:p>
-      <w:pPr>
-        <w:spacing w:line="360" w:lineRule="auto"/>
-        <w:rPr>
-          <w:rFonts w:cstheme="minorHAnsi"/>
-          <w:sz w:val="24"/>
-          <w:szCs w:val="24"/>
-          <w:lang w:val="en-GB"/>
-        </w:rPr>
-      </w:pPr>
-      <w:r>
-        <w:rPr>
-          <w:rFonts w:cstheme="minorHAnsi"/>
-          <w:sz w:val="24"/>
-          <w:szCs w:val="24"/>
-          <w:lang w:val="en-GB"/>
-        </w:rPr>
-        <w:t xml:space="preserve">So I can learn about plants and know what to do and when. </w:t>
-      </w:r>
-    </w:p>
-    <w:p>
-      <w:pPr>
-        <w:spacing w:line="360" w:lineRule="auto"/>
-        <w:rPr>
-          <w:rFonts w:cstheme="minorHAnsi"/>
-          <w:sz w:val="24"/>
-          <w:szCs w:val="24"/>
-          <w:lang w:val="en-GB"/>
-        </w:rPr>
-      </w:pPr>
-    </w:p>
-    <w:p>
-      <w:pPr>
-        <w:spacing w:line="360" w:lineRule="auto"/>
-        <w:rPr>
-          <w:rFonts w:cstheme="minorHAnsi"/>
-          <w:sz w:val="24"/>
-          <w:szCs w:val="24"/>
-          <w:lang w:val="en-GB"/>
-        </w:rPr>
-      </w:pPr>
-      <w:r>
-        <w:rPr>
-          <w:rFonts w:cstheme="minorHAnsi"/>
-          <w:sz w:val="24"/>
-          <w:szCs w:val="24"/>
-          <w:lang w:val="en-GB"/>
-        </w:rPr>
-        <w:t xml:space="preserve">As a garden manager, </w:t>
-      </w:r>
-    </w:p>
-    <w:p>
-      <w:pPr>
-        <w:spacing w:line="360" w:lineRule="auto"/>
-        <w:rPr>
-          <w:rFonts w:cstheme="minorHAnsi"/>
-          <w:sz w:val="24"/>
-          <w:szCs w:val="24"/>
-          <w:lang w:val="en-GB"/>
-        </w:rPr>
-      </w:pPr>
-      <w:r>
-        <w:rPr>
-          <w:rFonts w:cstheme="minorHAnsi"/>
-          <w:sz w:val="24"/>
-          <w:szCs w:val="24"/>
-          <w:lang w:val="en-GB"/>
-        </w:rPr>
-        <w:lastRenderedPageBreak/>
-        <w:t>I want a sowing overview,</w:t>
-      </w:r>
-    </w:p>
-    <w:p>
-      <w:pPr>
-        <w:spacing w:line="360" w:lineRule="auto"/>
-        <w:rPr>
-          <w:rFonts w:cstheme="minorHAnsi"/>
-          <w:sz w:val="24"/>
-          <w:szCs w:val="24"/>
-          <w:lang w:val="en-GB"/>
-        </w:rPr>
-      </w:pPr>
-      <w:r>
-        <w:rPr>
-          <w:rFonts w:cstheme="minorHAnsi"/>
-          <w:sz w:val="24"/>
-          <w:szCs w:val="24"/>
-          <w:lang w:val="en-GB"/>
-        </w:rPr>
-        <w:t xml:space="preserve">So I can plant new plant beds. </w:t>
-      </w:r>
-    </w:p>
-    <w:p>
-      <w:pPr>
-        <w:spacing w:line="360" w:lineRule="auto"/>
-        <w:rPr>
-          <w:rFonts w:cstheme="minorHAnsi"/>
-          <w:sz w:val="24"/>
-          <w:szCs w:val="24"/>
-          <w:lang w:val="en-GB"/>
-        </w:rPr>
-      </w:pPr>
-    </w:p>
-    <w:p>
-      <w:pPr>
-        <w:spacing w:line="360" w:lineRule="auto"/>
-        <w:rPr>
-          <w:rFonts w:cstheme="minorHAnsi"/>
-          <w:sz w:val="24"/>
-          <w:szCs w:val="24"/>
-          <w:lang w:val="en-GB"/>
-        </w:rPr>
-      </w:pPr>
-      <w:r>
-        <w:rPr>
-          <w:rFonts w:cstheme="minorHAnsi"/>
-          <w:sz w:val="24"/>
-          <w:szCs w:val="24"/>
-          <w:lang w:val="en-GB"/>
-        </w:rPr>
-        <w:t>As a garden manager,</w:t>
-      </w:r>
-    </w:p>
-    <w:p>
-      <w:pPr>
-        <w:spacing w:line="360" w:lineRule="auto"/>
-        <w:rPr>
-          <w:rFonts w:cstheme="minorHAnsi"/>
-          <w:sz w:val="24"/>
-          <w:szCs w:val="24"/>
-          <w:lang w:val="en-GB"/>
-        </w:rPr>
-      </w:pPr>
-      <w:r>
-        <w:rPr>
-          <w:rFonts w:cstheme="minorHAnsi"/>
-          <w:sz w:val="24"/>
-          <w:szCs w:val="24"/>
-          <w:lang w:val="en-GB"/>
-        </w:rPr>
-        <w:t>I want to manage return per gardener,</w:t>
-      </w:r>
-    </w:p>
-    <w:p>
-      <w:pPr>
-        <w:spacing w:line="360" w:lineRule="auto"/>
-        <w:rPr>
-          <w:rFonts w:cstheme="minorHAnsi"/>
-          <w:sz w:val="24"/>
-          <w:szCs w:val="24"/>
-          <w:lang w:val="en-GB"/>
-        </w:rPr>
-      </w:pPr>
-      <w:r>
-        <w:rPr>
-          <w:rFonts w:cstheme="minorHAnsi"/>
-          <w:sz w:val="24"/>
-          <w:szCs w:val="24"/>
-          <w:lang w:val="en-GB"/>
-        </w:rPr>
-        <w:t xml:space="preserve">So I can give people what they earned. </w:t>
-      </w:r>
-    </w:p>
-    <w:p>
-      <w:pPr>
-        <w:spacing w:line="360" w:lineRule="auto"/>
-        <w:rPr>
-          <w:rFonts w:cstheme="minorHAnsi"/>
-          <w:sz w:val="24"/>
-          <w:szCs w:val="24"/>
-          <w:lang w:val="en-GB"/>
-        </w:rPr>
-      </w:pPr>
-    </w:p>
-    <w:p>
-      <w:pPr>
-        <w:spacing w:line="360" w:lineRule="auto"/>
-        <w:rPr>
-          <w:rFonts w:cstheme="minorHAnsi"/>
-          <w:sz w:val="24"/>
-          <w:szCs w:val="24"/>
-          <w:lang w:val="en-GB"/>
-        </w:rPr>
-      </w:pPr>
-      <w:r>
-        <w:rPr>
-          <w:rFonts w:cstheme="minorHAnsi"/>
-          <w:sz w:val="24"/>
-          <w:szCs w:val="24"/>
-          <w:lang w:val="en-GB"/>
-        </w:rPr>
-        <w:t>As a garden manager,</w:t>
-      </w:r>
-    </w:p>
-    <w:p>
-      <w:pPr>
-        <w:spacing w:line="360" w:lineRule="auto"/>
-        <w:rPr>
-          <w:rFonts w:cstheme="minorHAnsi"/>
-          <w:sz w:val="24"/>
-          <w:szCs w:val="24"/>
-          <w:lang w:val="en-GB"/>
-        </w:rPr>
-      </w:pPr>
-      <w:r>
-        <w:rPr>
-          <w:rFonts w:cstheme="minorHAnsi"/>
-          <w:sz w:val="24"/>
-          <w:szCs w:val="24"/>
-          <w:lang w:val="en-GB"/>
-        </w:rPr>
-        <w:t>I want to assign plants,</w:t>
-      </w:r>
-    </w:p>
-    <w:p>
-      <w:pPr>
-        <w:spacing w:line="360" w:lineRule="auto"/>
-        <w:rPr>
-          <w:rFonts w:cstheme="minorHAnsi"/>
-          <w:sz w:val="24"/>
-          <w:szCs w:val="24"/>
-          <w:lang w:val="en-GB"/>
-        </w:rPr>
-      </w:pPr>
-      <w:r>
-        <w:rPr>
-          <w:rFonts w:cstheme="minorHAnsi"/>
-          <w:sz w:val="24"/>
-          <w:szCs w:val="24"/>
-          <w:lang w:val="en-GB"/>
-        </w:rPr>
-        <w:t>So I can select what grows where.</w:t>
-      </w:r>
-    </w:p>
-    <w:p>
-      <w:pPr>
-        <w:spacing w:line="360" w:lineRule="auto"/>
-        <w:rPr>
-          <w:rFonts w:cstheme="minorHAnsi"/>
-          <w:sz w:val="24"/>
-          <w:szCs w:val="24"/>
-          <w:lang w:val="en-GB"/>
-        </w:rPr>
-      </w:pPr>
-    </w:p>
-    <w:p>
-      <w:pPr>
-        <w:spacing w:line="360" w:lineRule="auto"/>
-        <w:rPr>
-          <w:rFonts w:cstheme="minorHAnsi"/>
-          <w:sz w:val="24"/>
-          <w:szCs w:val="24"/>
-          <w:lang w:val="en-GB"/>
-        </w:rPr>
-      </w:pPr>
-      <w:r>
-        <w:rPr>
-          <w:rFonts w:cstheme="minorHAnsi"/>
-          <w:sz w:val="24"/>
-          <w:szCs w:val="24"/>
-          <w:lang w:val="en-GB"/>
-        </w:rPr>
-        <w:t>As a garden manager,</w:t>
-      </w:r>
-    </w:p>
-    <w:p>
-      <w:pPr>
-        <w:spacing w:line="360" w:lineRule="auto"/>
-        <w:rPr>
-          <w:rFonts w:cstheme="minorHAnsi"/>
-          <w:sz w:val="24"/>
-          <w:szCs w:val="24"/>
-          <w:lang w:val="en-GB"/>
-        </w:rPr>
-      </w:pPr>
-      <w:r>
-        <w:rPr>
-          <w:rFonts w:cstheme="minorHAnsi"/>
-          <w:sz w:val="24"/>
-          <w:szCs w:val="24"/>
-          <w:lang w:val="en-GB"/>
-        </w:rPr>
-        <w:t>I want to see an overview of the garden,</w:t>
-      </w:r>
-    </w:p>
-    <w:p>
-      <w:pPr>
-        <w:spacing w:line="360" w:lineRule="auto"/>
-        <w:rPr>
-          <w:rFonts w:cstheme="minorHAnsi"/>
-          <w:sz w:val="24"/>
-          <w:szCs w:val="24"/>
-          <w:lang w:val="en-GB"/>
-        </w:rPr>
-      </w:pPr>
-      <w:r>
-        <w:rPr>
-          <w:rFonts w:cstheme="minorHAnsi"/>
-          <w:sz w:val="24"/>
-          <w:szCs w:val="24"/>
-          <w:lang w:val="en-GB"/>
-        </w:rPr>
-        <w:t>So I can keep track of the plant progress.</w:t>
-      </w:r>
-    </w:p>
-    <w:p>
-      <w:pPr>
-        <w:spacing w:line="360" w:lineRule="auto"/>
-        <w:rPr>
-          <w:rFonts w:cstheme="minorHAnsi"/>
-          <w:sz w:val="24"/>
-          <w:szCs w:val="24"/>
-          <w:lang w:val="en-GB"/>
-        </w:rPr>
-      </w:pPr>
-    </w:p>
-    <w:p>
-      <w:pPr>
-        <w:spacing w:line="360" w:lineRule="auto"/>
-        <w:rPr>
-          <w:rFonts w:cstheme="minorHAnsi"/>
-          <w:sz w:val="24"/>
-          <w:szCs w:val="24"/>
-          <w:lang w:val="en-GB"/>
-        </w:rPr>
-      </w:pPr>
-      <w:r>
-        <w:rPr>
-          <w:rFonts w:cstheme="minorHAnsi"/>
-          <w:sz w:val="24"/>
-          <w:szCs w:val="24"/>
-          <w:lang w:val="en-GB"/>
-        </w:rPr>
-        <w:t xml:space="preserve">As a garden manager, </w:t>
-      </w:r>
-    </w:p>
-    <w:p>
-      <w:pPr>
-        <w:spacing w:line="360" w:lineRule="auto"/>
-        <w:rPr>
-          <w:rFonts w:cstheme="minorHAnsi"/>
-          <w:sz w:val="24"/>
-          <w:szCs w:val="24"/>
-          <w:lang w:val="en-GB"/>
-        </w:rPr>
-      </w:pPr>
-      <w:r>
-        <w:rPr>
-          <w:rFonts w:cstheme="minorHAnsi"/>
-          <w:sz w:val="24"/>
-          <w:szCs w:val="24"/>
-          <w:lang w:val="en-GB"/>
-        </w:rPr>
-        <w:t>I want to be able to add custom tasks,</w:t>
-      </w:r>
-    </w:p>
-    <w:p>
-      <w:pPr>
-        <w:spacing w:line="360" w:lineRule="auto"/>
-        <w:rPr>
-          <w:rFonts w:cstheme="minorHAnsi"/>
-          <w:sz w:val="24"/>
-          <w:szCs w:val="24"/>
-          <w:lang w:val="en-GB"/>
-        </w:rPr>
-      </w:pPr>
-      <w:r>
-        <w:rPr>
-          <w:rFonts w:cstheme="minorHAnsi"/>
-          <w:sz w:val="24"/>
-          <w:szCs w:val="24"/>
-          <w:lang w:val="en-GB"/>
-        </w:rPr>
-        <w:t xml:space="preserve">So I can fill in gaps between regular tasks. </w:t>
-      </w:r>
-    </w:p>
-    <w:p>
-      <w:pPr>
-        <w:spacing w:line="360" w:lineRule="auto"/>
-        <w:rPr>
-          <w:rFonts w:cstheme="minorHAnsi"/>
-          <w:sz w:val="24"/>
-          <w:szCs w:val="24"/>
-          <w:lang w:val="en-GB"/>
-        </w:rPr>
-      </w:pPr>
-    </w:p>
-    <w:p>
-      <w:pPr>
-        <w:spacing w:line="360" w:lineRule="auto"/>
-        <w:rPr>
-          <w:rFonts w:cstheme="minorHAnsi"/>
-          <w:sz w:val="24"/>
-          <w:szCs w:val="24"/>
-          <w:lang w:val="en-GB"/>
-        </w:rPr>
-      </w:pPr>
-      <w:r>
-        <w:rPr>
-          <w:rFonts w:cstheme="minorHAnsi"/>
-          <w:sz w:val="24"/>
-          <w:szCs w:val="24"/>
-          <w:lang w:val="en-GB"/>
-        </w:rPr>
-        <w:t>As a gardener,</w:t>
-      </w:r>
-    </w:p>
-    <w:p>
-      <w:pPr>
-        <w:spacing w:line="360" w:lineRule="auto"/>
-        <w:rPr>
-          <w:rFonts w:cstheme="minorHAnsi"/>
-          <w:sz w:val="24"/>
-          <w:szCs w:val="24"/>
-          <w:lang w:val="en-GB"/>
-        </w:rPr>
-      </w:pPr>
-      <w:r>
-        <w:rPr>
-          <w:rFonts w:cstheme="minorHAnsi"/>
-          <w:sz w:val="24"/>
-          <w:szCs w:val="24"/>
-          <w:lang w:val="en-GB"/>
-        </w:rPr>
-        <w:t>I want to be able to given feedback on what to plant next</w:t>
-      </w:r>
-      <w:r>
-        <w:rPr>
-          <w:rFonts w:cstheme="minorHAnsi"/>
-          <w:sz w:val="24"/>
-          <w:szCs w:val="24"/>
-          <w:lang w:val="en-GB"/>
-        </w:rPr>
-        <w:t>,</w:t>
-      </w:r>
-    </w:p>
-    <w:p>
-      <w:pPr>
-        <w:spacing w:line="360" w:lineRule="auto"/>
-        <w:rPr>
-          <w:rFonts w:cstheme="minorHAnsi"/>
-          <w:sz w:val="24"/>
-          <w:szCs w:val="24"/>
-          <w:lang w:val="en-GB"/>
-        </w:rPr>
-      </w:pPr>
-      <w:r>
-        <w:rPr>
-          <w:rFonts w:cstheme="minorHAnsi"/>
-          <w:sz w:val="24"/>
-          <w:szCs w:val="24"/>
-          <w:lang w:val="en-GB"/>
-        </w:rPr>
         <w:t>So I can contribute to the crop-rotation/variation</w:t>
       </w:r>
     </w:p>
@@ -2861,7 +2956,6 @@
           <w:szCs w:val="24"/>
           <w:lang w:val="en-GB"/>
         </w:rPr>
-        <w:lastRenderedPageBreak/>
         <w:t>As a gardener,</w:t>
       </w:r>
     </w:p>
@@ -3212,6 +3306,7 @@
         <w:docPartUnique/>
       </w:docPartObj>
     </w:sdtPr>
+    <w:sdtEndPr/>
     <w:sdtContent>
       <w:p>
         <w:pPr>

</xml_diff>